<commit_message>
Knitted word document (docx) for final sanger report revisions
</commit_message>
<xml_diff>
--- a/Bioinformatics_Report.docx
+++ b/Bioinformatics_Report.docx
@@ -1748,6 +1748,14 @@
     <w:p>
       <w:pPr>
         <w:pStyle w:val="FirstParagraph"/>
+      </w:pPr>
+      <w:r>
+        <w:t xml:space="preserve">Overall, to gather my culure results I cultured the bacterial colonies, extracted and quantified the DNA concentration, ran PCR and gel electrophoresis, and sent the following products for Sanger Sequencing. From the resulting Sanger products, I cleaned and trimmed the sequences and aligned the sequences using MAFFT. Additionally, I created both a Bayesian Tree, Maximum Likelihood Phylogeny, and ran BLAST on the successful samples in order to determine the strains within each sample.</w:t>
+      </w:r>
+    </w:p>
+    <w:p>
+      <w:pPr>
+        <w:pStyle w:val="BodyText"/>
       </w:pPr>
       <w:r>
         <w:t xml:space="preserve">After quantifying DNA PCR products with Qubit, DNA concentrations from BART significantly varied for the culture data, ranging approximately 5.92-34.1 ng/μl. However, concentrations from Muni were consistent around 8.00-9.00 ng/μl (Table 1).The Qubit DNA concentrations also varied among culture-free samples, ranging from ~4.0-10.0 ng/μl. The lowest concentration was 4.44 ng/μl and the highest was 10.0 ng/μl (Table 2).</w:t>

</xml_diff>

<commit_message>
Add final word docx report with specs finalized and fixed
</commit_message>
<xml_diff>
--- a/Bioinformatics_Report.docx
+++ b/Bioinformatics_Report.docx
@@ -137,7 +137,7 @@
         <w:t xml:space="preserve"> </w:t>
       </w:r>
       <w:r>
-        <w:t xml:space="preserve">4,</w:t>
+        <w:t xml:space="preserve">12,</w:t>
       </w:r>
       <w:r>
         <w:t xml:space="preserve"> </w:t>
@@ -7590,177 +7590,9 @@
           </wp:inline>
         </w:drawing>
       </w:r>
-    </w:p>
-    <w:p>
-      <w:pPr>
-        <w:pStyle w:val="SourceCode"/>
-      </w:pPr>
-      <w:r>
-        <w:rPr>
-          <w:rStyle w:val="VerbatimChar"/>
-        </w:rPr>
-        <w:t xml:space="preserve">## NULL</w:t>
-      </w:r>
-    </w:p>
-    <w:p>
-      <w:pPr>
-        <w:pStyle w:val="SourceCode"/>
-      </w:pPr>
-      <w:r>
-        <w:rPr>
-          <w:rStyle w:val="VerbatimChar"/>
-        </w:rPr>
-        <w:t xml:space="preserve">## List of 1</w:t>
-      </w:r>
-      <w:r>
-        <w:br w:type="textWrapping"/>
-      </w:r>
-      <w:r>
-        <w:rPr>
-          <w:rStyle w:val="VerbatimChar"/>
-        </w:rPr>
-        <w:t xml:space="preserve">##  $ axis.text.x:List of 11</w:t>
-      </w:r>
-      <w:r>
-        <w:br w:type="textWrapping"/>
-      </w:r>
-      <w:r>
-        <w:rPr>
-          <w:rStyle w:val="VerbatimChar"/>
-        </w:rPr>
-        <w:t xml:space="preserve">##   ..$ family       : NULL</w:t>
-      </w:r>
-      <w:r>
-        <w:br w:type="textWrapping"/>
-      </w:r>
-      <w:r>
-        <w:rPr>
-          <w:rStyle w:val="VerbatimChar"/>
-        </w:rPr>
-        <w:t xml:space="preserve">##   ..$ face         : NULL</w:t>
-      </w:r>
-      <w:r>
-        <w:br w:type="textWrapping"/>
-      </w:r>
-      <w:r>
-        <w:rPr>
-          <w:rStyle w:val="VerbatimChar"/>
-        </w:rPr>
-        <w:t xml:space="preserve">##   ..$ colour       : NULL</w:t>
-      </w:r>
-      <w:r>
-        <w:br w:type="textWrapping"/>
-      </w:r>
-      <w:r>
-        <w:rPr>
-          <w:rStyle w:val="VerbatimChar"/>
-        </w:rPr>
-        <w:t xml:space="preserve">##   ..$ size         : NULL</w:t>
-      </w:r>
-      <w:r>
-        <w:br w:type="textWrapping"/>
-      </w:r>
-      <w:r>
-        <w:rPr>
-          <w:rStyle w:val="VerbatimChar"/>
-        </w:rPr>
-        <w:t xml:space="preserve">##   ..$ hjust        : num 1</w:t>
-      </w:r>
-      <w:r>
-        <w:br w:type="textWrapping"/>
-      </w:r>
-      <w:r>
-        <w:rPr>
-          <w:rStyle w:val="VerbatimChar"/>
-        </w:rPr>
-        <w:t xml:space="preserve">##   ..$ vjust        : num 1</w:t>
-      </w:r>
-      <w:r>
-        <w:br w:type="textWrapping"/>
-      </w:r>
-      <w:r>
-        <w:rPr>
-          <w:rStyle w:val="VerbatimChar"/>
-        </w:rPr>
-        <w:t xml:space="preserve">##   ..$ angle        : num 45</w:t>
-      </w:r>
-      <w:r>
-        <w:br w:type="textWrapping"/>
-      </w:r>
-      <w:r>
-        <w:rPr>
-          <w:rStyle w:val="VerbatimChar"/>
-        </w:rPr>
-        <w:t xml:space="preserve">##   ..$ lineheight   : NULL</w:t>
-      </w:r>
-      <w:r>
-        <w:br w:type="textWrapping"/>
-      </w:r>
-      <w:r>
-        <w:rPr>
-          <w:rStyle w:val="VerbatimChar"/>
-        </w:rPr>
-        <w:t xml:space="preserve">##   ..$ margin       : NULL</w:t>
-      </w:r>
-      <w:r>
-        <w:br w:type="textWrapping"/>
-      </w:r>
-      <w:r>
-        <w:rPr>
-          <w:rStyle w:val="VerbatimChar"/>
-        </w:rPr>
-        <w:t xml:space="preserve">##   ..$ debug        : NULL</w:t>
-      </w:r>
-      <w:r>
-        <w:br w:type="textWrapping"/>
-      </w:r>
-      <w:r>
-        <w:rPr>
-          <w:rStyle w:val="VerbatimChar"/>
-        </w:rPr>
-        <w:t xml:space="preserve">##   ..$ inherit.blank: logi FALSE</w:t>
-      </w:r>
-      <w:r>
-        <w:br w:type="textWrapping"/>
-      </w:r>
-      <w:r>
-        <w:rPr>
-          <w:rStyle w:val="VerbatimChar"/>
-        </w:rPr>
-        <w:t xml:space="preserve">##   ..- attr(*, "class")= chr [1:2] "element_text" "element"</w:t>
-      </w:r>
-      <w:r>
-        <w:br w:type="textWrapping"/>
-      </w:r>
-      <w:r>
-        <w:rPr>
-          <w:rStyle w:val="VerbatimChar"/>
-        </w:rPr>
-        <w:t xml:space="preserve">##  - attr(*, "class")= chr [1:2] "theme" "gg"</w:t>
-      </w:r>
-      <w:r>
-        <w:br w:type="textWrapping"/>
-      </w:r>
-      <w:r>
-        <w:rPr>
-          <w:rStyle w:val="VerbatimChar"/>
-        </w:rPr>
-        <w:t xml:space="preserve">##  - attr(*, "complete")= logi FALSE</w:t>
-      </w:r>
-      <w:r>
-        <w:br w:type="textWrapping"/>
-      </w:r>
-      <w:r>
-        <w:rPr>
-          <w:rStyle w:val="VerbatimChar"/>
-        </w:rPr>
-        <w:t xml:space="preserve">##  - attr(*, "validate")= logi TRUE</w:t>
-      </w:r>
-    </w:p>
-    <w:p>
-      <w:pPr>
-        <w:pStyle w:val="FirstParagraph"/>
-      </w:pPr>
+      <w:r>
+        <w:t xml:space="preserve"> </w:t>
+      </w:r>
       <w:r>
         <w:rPr>
           <w:b/>

</xml_diff>